<commit_message>
creation des entities utilise symfony make:entity et ajouter tous les relations ...
</commit_message>
<xml_diff>
--- a/synthesesessionapp.docx
+++ b/synthesesessionapp.docx
@@ -1,6 +1,6 @@
 
 <file path=word/document.xml><?xml version="1.0" encoding="utf-8"?>
-<w:document xmlns:wpc="http://schemas.microsoft.com/office/word/2010/wordprocessingCanvas" xmlns:cx="http://schemas.microsoft.com/office/drawing/2014/chartex" xmlns:cx1="http://schemas.microsoft.com/office/drawing/2015/9/8/chartex" xmlns:cx2="http://schemas.microsoft.com/office/drawing/2015/10/21/chartex" xmlns:cx3="http://schemas.microsoft.com/office/drawing/2016/5/9/chartex" xmlns:cx4="http://schemas.microsoft.com/office/drawing/2016/5/10/chartex" xmlns:cx5="http://schemas.microsoft.com/office/drawing/2016/5/11/chartex" xmlns:cx6="http://schemas.microsoft.com/office/drawing/2016/5/12/chartex" xmlns:cx7="http://schemas.microsoft.com/office/drawing/2016/5/13/chartex" xmlns:cx8="http://schemas.microsoft.com/office/drawing/2016/5/14/chartex" xmlns:mc="http://schemas.openxmlformats.org/markup-compatibility/2006" xmlns:aink="http://schemas.microsoft.com/office/drawing/2016/ink" xmlns:am3d="http://schemas.microsoft.com/office/drawing/2017/model3d" xmlns:o="urn:schemas-microsoft-com:office:office" xmlns:r="http://schemas.openxmlformats.org/officeDocument/2006/relationships" xmlns:m="http://schemas.openxmlformats.org/officeDocument/2006/math" xmlns:v="urn:schemas-microsoft-com:vml" xmlns:wp14="http://schemas.microsoft.com/office/word/2010/wordprocessingDrawing" xmlns:wp="http://schemas.openxmlformats.org/drawingml/2006/wordprocessingDrawing" xmlns:w10="urn:schemas-microsoft-com:office:word" xmlns:w="http://schemas.openxmlformats.org/wordprocessingml/2006/main" xmlns:w14="http://schemas.microsoft.com/office/word/2010/wordml" xmlns:w15="http://schemas.microsoft.com/office/word/2012/wordml" xmlns:w16cid="http://schemas.microsoft.com/office/word/2016/wordml/cid" xmlns:w16se="http://schemas.microsoft.com/office/word/2015/wordml/symex" xmlns:wpg="http://schemas.microsoft.com/office/word/2010/wordprocessingGroup" xmlns:wpi="http://schemas.microsoft.com/office/word/2010/wordprocessingInk" xmlns:wne="http://schemas.microsoft.com/office/word/2006/wordml" xmlns:wps="http://schemas.microsoft.com/office/word/2010/wordprocessingShape" mc:Ignorable="w14 w15 w16se w16cid wp14">
+<w:document xmlns:wpc="http://schemas.microsoft.com/office/word/2010/wordprocessingCanvas" xmlns:cx="http://schemas.microsoft.com/office/drawing/2014/chartex" xmlns:cx1="http://schemas.microsoft.com/office/drawing/2015/9/8/chartex" xmlns:cx2="http://schemas.microsoft.com/office/drawing/2015/10/21/chartex" xmlns:cx3="http://schemas.microsoft.com/office/drawing/2016/5/9/chartex" xmlns:cx4="http://schemas.microsoft.com/office/drawing/2016/5/10/chartex" xmlns:cx5="http://schemas.microsoft.com/office/drawing/2016/5/11/chartex" xmlns:cx6="http://schemas.microsoft.com/office/drawing/2016/5/12/chartex" xmlns:cx7="http://schemas.microsoft.com/office/drawing/2016/5/13/chartex" xmlns:cx8="http://schemas.microsoft.com/office/drawing/2016/5/14/chartex" xmlns:mc="http://schemas.openxmlformats.org/markup-compatibility/2006" xmlns:aink="http://schemas.microsoft.com/office/drawing/2016/ink" xmlns:am3d="http://schemas.microsoft.com/office/drawing/2017/model3d" xmlns:o="urn:schemas-microsoft-com:office:office" xmlns:oel="http://schemas.microsoft.com/office/2019/extlst" xmlns:r="http://schemas.openxmlformats.org/officeDocument/2006/relationships" xmlns:m="http://schemas.openxmlformats.org/officeDocument/2006/math" xmlns:v="urn:schemas-microsoft-com:vml" xmlns:wp14="http://schemas.microsoft.com/office/word/2010/wordprocessingDrawing" xmlns:wp="http://schemas.openxmlformats.org/drawingml/2006/wordprocessingDrawing" xmlns:w10="urn:schemas-microsoft-com:office:word" xmlns:w="http://schemas.openxmlformats.org/wordprocessingml/2006/main" xmlns:w14="http://schemas.microsoft.com/office/word/2010/wordml" xmlns:w15="http://schemas.microsoft.com/office/word/2012/wordml" xmlns:w16cex="http://schemas.microsoft.com/office/word/2018/wordml/cex" xmlns:w16cid="http://schemas.microsoft.com/office/word/2016/wordml/cid" xmlns:w16="http://schemas.microsoft.com/office/word/2018/wordml" xmlns:w16sdtdh="http://schemas.microsoft.com/office/word/2020/wordml/sdtdatahash" xmlns:w16se="http://schemas.microsoft.com/office/word/2015/wordml/symex" xmlns:wpg="http://schemas.microsoft.com/office/word/2010/wordprocessingGroup" xmlns:wpi="http://schemas.microsoft.com/office/word/2010/wordprocessingInk" xmlns:wne="http://schemas.microsoft.com/office/word/2006/wordml" xmlns:wps="http://schemas.microsoft.com/office/word/2010/wordprocessingShape" mc:Ignorable="w14 w15 w16se w16cid w16 w16cex w16sdtdh wp14">
   <w:body>
     <w:p>
       <w:pPr>
@@ -11,10 +11,10 @@
           <w:noProof/>
         </w:rPr>
         <w:drawing>
-          <wp:inline distT="0" distB="0" distL="0" distR="0" wp14:anchorId="17CF905A" wp14:editId="016ADD71">
-            <wp:extent cx="5760720" cy="2139315"/>
+          <wp:inline distT="0" distB="0" distL="0" distR="0" wp14:anchorId="766B1003" wp14:editId="46B95D07">
+            <wp:extent cx="5760720" cy="3239135"/>
             <wp:effectExtent l="0" t="0" r="0" b="0"/>
-            <wp:docPr id="1" name="Image 1"/>
+            <wp:docPr id="1" name="Image 1" descr="Une image contenant diagramme&#10;&#10;Description générée automatiquement"/>
             <wp:cNvGraphicFramePr>
               <a:graphicFrameLocks xmlns:a="http://schemas.openxmlformats.org/drawingml/2006/main" noChangeAspect="1"/>
             </wp:cNvGraphicFramePr>
@@ -22,7 +22,7 @@
               <a:graphicData uri="http://schemas.openxmlformats.org/drawingml/2006/picture">
                 <pic:pic xmlns:pic="http://schemas.openxmlformats.org/drawingml/2006/picture">
                   <pic:nvPicPr>
-                    <pic:cNvPr id="1" name=""/>
+                    <pic:cNvPr id="1" name="Image 1" descr="Une image contenant diagramme&#10;&#10;Description générée automatiquement"/>
                     <pic:cNvPicPr/>
                   </pic:nvPicPr>
                   <pic:blipFill>
@@ -34,7 +34,7 @@
                   <pic:spPr>
                     <a:xfrm>
                       <a:off x="0" y="0"/>
-                      <a:ext cx="5760720" cy="2139315"/>
+                      <a:ext cx="5760720" cy="3239135"/>
                     </a:xfrm>
                     <a:prstGeom prst="rect">
                       <a:avLst/>
@@ -50,7 +50,7 @@
     <w:p>
       <w:pPr>
         <w:rPr>
-          <w:lang w:eastAsia="fr-FR"/>
+          <w:noProof/>
         </w:rPr>
       </w:pPr>
       <w:r>
@@ -58,10 +58,10 @@
           <w:noProof/>
         </w:rPr>
         <w:drawing>
-          <wp:inline distT="0" distB="0" distL="0" distR="0" wp14:anchorId="21B34691" wp14:editId="40D4E5A8">
-            <wp:extent cx="5760720" cy="2268855"/>
+          <wp:inline distT="0" distB="0" distL="0" distR="0" wp14:anchorId="29CD3974" wp14:editId="2A46045B">
+            <wp:extent cx="5760720" cy="3239135"/>
             <wp:effectExtent l="0" t="0" r="0" b="0"/>
-            <wp:docPr id="5" name="Image 5"/>
+            <wp:docPr id="2" name="Image 2"/>
             <wp:cNvGraphicFramePr>
               <a:graphicFrameLocks xmlns:a="http://schemas.openxmlformats.org/drawingml/2006/main" noChangeAspect="1"/>
             </wp:cNvGraphicFramePr>
@@ -81,7 +81,7 @@
                   <pic:spPr>
                     <a:xfrm>
                       <a:off x="0" y="0"/>
-                      <a:ext cx="5760720" cy="2268855"/>
+                      <a:ext cx="5760720" cy="3239135"/>
                     </a:xfrm>
                     <a:prstGeom prst="rect">
                       <a:avLst/>
@@ -93,8 +93,266 @@
           </wp:inline>
         </w:drawing>
       </w:r>
-      <w:bookmarkStart w:id="0" w:name="_GoBack"/>
-      <w:bookmarkEnd w:id="0"/>
+    </w:p>
+    <w:p>
+      <w:pPr>
+        <w:pBdr>
+          <w:top w:val="single" w:sz="6" w:space="19" w:color="CCCCCC"/>
+          <w:left w:val="single" w:sz="6" w:space="19" w:color="CCCCCC"/>
+          <w:bottom w:val="single" w:sz="6" w:space="19" w:color="CCCCCC"/>
+          <w:right w:val="single" w:sz="6" w:space="19" w:color="CCCCCC"/>
+        </w:pBdr>
+        <w:shd w:val="clear" w:color="auto" w:fill="EEEEEE"/>
+        <w:tabs>
+          <w:tab w:val="left" w:pos="916"/>
+          <w:tab w:val="left" w:pos="1832"/>
+          <w:tab w:val="left" w:pos="2748"/>
+          <w:tab w:val="left" w:pos="3664"/>
+          <w:tab w:val="left" w:pos="4580"/>
+          <w:tab w:val="left" w:pos="5496"/>
+          <w:tab w:val="left" w:pos="6412"/>
+          <w:tab w:val="left" w:pos="7328"/>
+          <w:tab w:val="left" w:pos="8244"/>
+          <w:tab w:val="left" w:pos="9160"/>
+          <w:tab w:val="left" w:pos="10076"/>
+          <w:tab w:val="left" w:pos="10992"/>
+          <w:tab w:val="left" w:pos="11908"/>
+          <w:tab w:val="left" w:pos="12824"/>
+          <w:tab w:val="left" w:pos="13740"/>
+          <w:tab w:val="left" w:pos="14656"/>
+        </w:tabs>
+        <w:wordWrap w:val="0"/>
+        <w:spacing w:after="384" w:line="240" w:lineRule="auto"/>
+        <w:rPr>
+          <w:rFonts w:ascii="inherit" w:eastAsia="Times New Roman" w:hAnsi="inherit" w:cs="Courier New"/>
+          <w:color w:val="333333"/>
+          <w:sz w:val="20"/>
+          <w:szCs w:val="20"/>
+          <w:lang w:eastAsia="fr-FR"/>
+        </w:rPr>
+      </w:pPr>
+      <w:proofErr w:type="spellStart"/>
+      <w:proofErr w:type="gramStart"/>
+      <w:r>
+        <w:rPr>
+          <w:rFonts w:ascii="inherit" w:eastAsia="Times New Roman" w:hAnsi="inherit" w:cs="Courier New"/>
+          <w:color w:val="333333"/>
+          <w:sz w:val="20"/>
+          <w:szCs w:val="20"/>
+          <w:lang w:eastAsia="fr-FR"/>
+        </w:rPr>
+        <w:t>symfony</w:t>
+      </w:r>
+      <w:proofErr w:type="spellEnd"/>
+      <w:proofErr w:type="gramEnd"/>
+      <w:r>
+        <w:rPr>
+          <w:rFonts w:ascii="inherit" w:eastAsia="Times New Roman" w:hAnsi="inherit" w:cs="Courier New"/>
+          <w:color w:val="333333"/>
+          <w:sz w:val="20"/>
+          <w:szCs w:val="20"/>
+          <w:lang w:eastAsia="fr-FR"/>
+        </w:rPr>
+        <w:t xml:space="preserve"> new </w:t>
+      </w:r>
+      <w:proofErr w:type="spellStart"/>
+      <w:r>
+        <w:rPr>
+          <w:rFonts w:ascii="inherit" w:eastAsia="Times New Roman" w:hAnsi="inherit" w:cs="Courier New"/>
+          <w:color w:val="333333"/>
+          <w:sz w:val="20"/>
+          <w:szCs w:val="20"/>
+          <w:lang w:eastAsia="fr-FR"/>
+        </w:rPr>
+        <w:t>my_project_name</w:t>
+      </w:r>
+      <w:proofErr w:type="spellEnd"/>
+      <w:r>
+        <w:rPr>
+          <w:rFonts w:ascii="inherit" w:eastAsia="Times New Roman" w:hAnsi="inherit" w:cs="Courier New"/>
+          <w:color w:val="333333"/>
+          <w:sz w:val="20"/>
+          <w:szCs w:val="20"/>
+          <w:lang w:eastAsia="fr-FR"/>
+        </w:rPr>
+        <w:t xml:space="preserve"> --version=</w:t>
+      </w:r>
+      <w:r>
+        <w:rPr>
+          <w:rFonts w:ascii="inherit" w:eastAsia="Times New Roman" w:hAnsi="inherit" w:cs="Courier New"/>
+          <w:color w:val="333333"/>
+          <w:sz w:val="20"/>
+          <w:szCs w:val="20"/>
+          <w:lang w:eastAsia="fr-FR"/>
+        </w:rPr>
+        <w:t>6.2.*</w:t>
+      </w:r>
+    </w:p>
+    <w:p>
+      <w:pPr>
+        <w:pBdr>
+          <w:top w:val="single" w:sz="6" w:space="19" w:color="CCCCCC"/>
+          <w:left w:val="single" w:sz="6" w:space="19" w:color="CCCCCC"/>
+          <w:bottom w:val="single" w:sz="6" w:space="19" w:color="CCCCCC"/>
+          <w:right w:val="single" w:sz="6" w:space="19" w:color="CCCCCC"/>
+        </w:pBdr>
+        <w:shd w:val="clear" w:color="auto" w:fill="EEEEEE"/>
+        <w:tabs>
+          <w:tab w:val="left" w:pos="916"/>
+          <w:tab w:val="left" w:pos="1832"/>
+          <w:tab w:val="left" w:pos="2748"/>
+          <w:tab w:val="left" w:pos="3664"/>
+          <w:tab w:val="left" w:pos="4580"/>
+          <w:tab w:val="left" w:pos="5496"/>
+          <w:tab w:val="left" w:pos="6412"/>
+          <w:tab w:val="left" w:pos="7328"/>
+          <w:tab w:val="left" w:pos="8244"/>
+          <w:tab w:val="left" w:pos="9160"/>
+          <w:tab w:val="left" w:pos="10076"/>
+          <w:tab w:val="left" w:pos="10992"/>
+          <w:tab w:val="left" w:pos="11908"/>
+          <w:tab w:val="left" w:pos="12824"/>
+          <w:tab w:val="left" w:pos="13740"/>
+          <w:tab w:val="left" w:pos="14656"/>
+        </w:tabs>
+        <w:wordWrap w:val="0"/>
+        <w:spacing w:after="384" w:line="240" w:lineRule="auto"/>
+        <w:rPr>
+          <w:lang w:eastAsia="fr-FR"/>
+        </w:rPr>
+      </w:pPr>
+      <w:r>
+        <w:rPr>
+          <w:lang w:eastAsia="fr-FR"/>
+        </w:rPr>
+        <w:t xml:space="preserve">$ composer </w:t>
+      </w:r>
+      <w:proofErr w:type="spellStart"/>
+      <w:r>
+        <w:rPr>
+          <w:lang w:eastAsia="fr-FR"/>
+        </w:rPr>
+        <w:t>install</w:t>
+      </w:r>
+      <w:proofErr w:type="spellEnd"/>
+      <w:r>
+        <w:rPr>
+          <w:lang w:eastAsia="fr-FR"/>
+        </w:rPr>
+        <w:t xml:space="preserve"> --dev</w:t>
+      </w:r>
+    </w:p>
+    <w:p>
+      <w:pPr>
+        <w:pBdr>
+          <w:top w:val="single" w:sz="6" w:space="19" w:color="CCCCCC"/>
+          <w:left w:val="single" w:sz="6" w:space="19" w:color="CCCCCC"/>
+          <w:bottom w:val="single" w:sz="6" w:space="19" w:color="CCCCCC"/>
+          <w:right w:val="single" w:sz="6" w:space="19" w:color="CCCCCC"/>
+        </w:pBdr>
+        <w:shd w:val="clear" w:color="auto" w:fill="EEEEEE"/>
+        <w:tabs>
+          <w:tab w:val="left" w:pos="916"/>
+          <w:tab w:val="left" w:pos="1832"/>
+          <w:tab w:val="left" w:pos="2748"/>
+          <w:tab w:val="left" w:pos="3664"/>
+          <w:tab w:val="left" w:pos="4580"/>
+          <w:tab w:val="left" w:pos="5496"/>
+          <w:tab w:val="left" w:pos="6412"/>
+          <w:tab w:val="left" w:pos="7328"/>
+          <w:tab w:val="left" w:pos="8244"/>
+          <w:tab w:val="left" w:pos="9160"/>
+          <w:tab w:val="left" w:pos="10076"/>
+          <w:tab w:val="left" w:pos="10992"/>
+          <w:tab w:val="left" w:pos="11908"/>
+          <w:tab w:val="left" w:pos="12824"/>
+          <w:tab w:val="left" w:pos="13740"/>
+          <w:tab w:val="left" w:pos="14656"/>
+        </w:tabs>
+        <w:wordWrap w:val="0"/>
+        <w:spacing w:after="384" w:line="240" w:lineRule="auto"/>
+        <w:rPr>
+          <w:lang w:eastAsia="fr-FR"/>
+        </w:rPr>
+      </w:pPr>
+      <w:r>
+        <w:rPr>
+          <w:lang w:eastAsia="fr-FR"/>
+        </w:rPr>
+        <w:t xml:space="preserve">$ composer </w:t>
+      </w:r>
+      <w:proofErr w:type="spellStart"/>
+      <w:r>
+        <w:rPr>
+          <w:lang w:eastAsia="fr-FR"/>
+        </w:rPr>
+        <w:t>require</w:t>
+      </w:r>
+      <w:proofErr w:type="spellEnd"/>
+      <w:r>
+        <w:rPr>
+          <w:lang w:eastAsia="fr-FR"/>
+        </w:rPr>
+        <w:t xml:space="preserve"> doctrine maker </w:t>
+      </w:r>
+      <w:r>
+        <w:rPr>
+          <w:lang w:eastAsia="fr-FR"/>
+        </w:rPr>
+        <w:t>–</w:t>
+      </w:r>
+      <w:r>
+        <w:rPr>
+          <w:lang w:eastAsia="fr-FR"/>
+        </w:rPr>
+        <w:t>dev</w:t>
+      </w:r>
+      <w:r>
+        <w:rPr>
+          <w:lang w:eastAsia="fr-FR"/>
+        </w:rPr>
+        <w:t xml:space="preserve"> </w:t>
+      </w:r>
+      <w:r>
+        <w:rPr>
+          <w:lang w:eastAsia="fr-FR"/>
+        </w:rPr>
+        <w:t xml:space="preserve"> </w:t>
+      </w:r>
+    </w:p>
+    <w:p>
+      <w:pPr>
+        <w:pBdr>
+          <w:top w:val="single" w:sz="6" w:space="19" w:color="CCCCCC"/>
+          <w:left w:val="single" w:sz="6" w:space="19" w:color="CCCCCC"/>
+          <w:bottom w:val="single" w:sz="6" w:space="19" w:color="CCCCCC"/>
+          <w:right w:val="single" w:sz="6" w:space="19" w:color="CCCCCC"/>
+        </w:pBdr>
+        <w:shd w:val="clear" w:color="auto" w:fill="EEEEEE"/>
+        <w:tabs>
+          <w:tab w:val="left" w:pos="916"/>
+          <w:tab w:val="left" w:pos="1832"/>
+          <w:tab w:val="left" w:pos="2748"/>
+          <w:tab w:val="left" w:pos="3664"/>
+          <w:tab w:val="left" w:pos="4580"/>
+          <w:tab w:val="left" w:pos="5496"/>
+          <w:tab w:val="left" w:pos="6412"/>
+          <w:tab w:val="left" w:pos="7328"/>
+          <w:tab w:val="left" w:pos="8244"/>
+          <w:tab w:val="left" w:pos="9160"/>
+          <w:tab w:val="left" w:pos="10076"/>
+          <w:tab w:val="left" w:pos="10992"/>
+          <w:tab w:val="left" w:pos="11908"/>
+          <w:tab w:val="left" w:pos="12824"/>
+          <w:tab w:val="left" w:pos="13740"/>
+          <w:tab w:val="left" w:pos="14656"/>
+        </w:tabs>
+        <w:wordWrap w:val="0"/>
+        <w:spacing w:after="384" w:line="240" w:lineRule="auto"/>
+        <w:rPr>
+          <w:lang w:eastAsia="fr-FR"/>
+        </w:rPr>
+      </w:pPr>
     </w:p>
     <w:sectPr>
       <w:pgSz w:w="11906" w:h="16838"/>
@@ -107,7 +365,7 @@
 </file>
 
 <file path=word/styles.xml><?xml version="1.0" encoding="utf-8"?>
-<w:styles xmlns:mc="http://schemas.openxmlformats.org/markup-compatibility/2006" xmlns:r="http://schemas.openxmlformats.org/officeDocument/2006/relationships" xmlns:w="http://schemas.openxmlformats.org/wordprocessingml/2006/main" xmlns:w14="http://schemas.microsoft.com/office/word/2010/wordml" xmlns:w15="http://schemas.microsoft.com/office/word/2012/wordml" xmlns:w16cid="http://schemas.microsoft.com/office/word/2016/wordml/cid" xmlns:w16se="http://schemas.microsoft.com/office/word/2015/wordml/symex" mc:Ignorable="w14 w15 w16se w16cid">
+<w:styles xmlns:mc="http://schemas.openxmlformats.org/markup-compatibility/2006" xmlns:r="http://schemas.openxmlformats.org/officeDocument/2006/relationships" xmlns:w="http://schemas.openxmlformats.org/wordprocessingml/2006/main" xmlns:w14="http://schemas.microsoft.com/office/word/2010/wordml" xmlns:w15="http://schemas.microsoft.com/office/word/2012/wordml" xmlns:w16cex="http://schemas.microsoft.com/office/word/2018/wordml/cex" xmlns:w16cid="http://schemas.microsoft.com/office/word/2016/wordml/cid" xmlns:w16="http://schemas.microsoft.com/office/word/2018/wordml" xmlns:w16sdtdh="http://schemas.microsoft.com/office/word/2020/wordml/sdtdatahash" xmlns:w16se="http://schemas.microsoft.com/office/word/2015/wordml/symex" mc:Ignorable="w14 w15 w16se w16cid w16 w16cex w16sdtdh">
   <w:docDefaults>
     <w:rPrDefault>
       <w:rPr>
@@ -123,7 +381,7 @@
       </w:pPr>
     </w:pPrDefault>
   </w:docDefaults>
-  <w:latentStyles w:defLockedState="0" w:defUIPriority="99" w:defSemiHidden="0" w:defUnhideWhenUsed="0" w:defQFormat="0" w:count="375">
+  <w:latentStyles w:defLockedState="0" w:defUIPriority="99" w:defSemiHidden="0" w:defUnhideWhenUsed="0" w:defQFormat="0" w:count="376">
     <w:lsdException w:name="Normal" w:uiPriority="0" w:qFormat="1"/>
     <w:lsdException w:name="heading 1" w:uiPriority="9" w:qFormat="1"/>
     <w:lsdException w:name="heading 2" w:semiHidden="1" w:uiPriority="9" w:unhideWhenUsed="1" w:qFormat="1"/>
@@ -229,7 +487,6 @@
     <w:lsdException w:name="HTML Sample" w:semiHidden="1" w:unhideWhenUsed="1"/>
     <w:lsdException w:name="HTML Typewriter" w:semiHidden="1" w:unhideWhenUsed="1"/>
     <w:lsdException w:name="HTML Variable" w:semiHidden="1" w:unhideWhenUsed="1"/>
-    <w:lsdException w:name="Normal Table" w:semiHidden="1" w:unhideWhenUsed="1"/>
     <w:lsdException w:name="annotation subject" w:semiHidden="1" w:unhideWhenUsed="1"/>
     <w:lsdException w:name="No List" w:semiHidden="1" w:unhideWhenUsed="1"/>
     <w:lsdException w:name="Outline List 1" w:semiHidden="1" w:unhideWhenUsed="1"/>
@@ -276,10 +533,8 @@
     <w:lsdException w:name="Table Subtle 2" w:semiHidden="1" w:unhideWhenUsed="1"/>
     <w:lsdException w:name="Table Web 1" w:semiHidden="1" w:unhideWhenUsed="1"/>
     <w:lsdException w:name="Table Web 2" w:semiHidden="1" w:unhideWhenUsed="1"/>
-    <w:lsdException w:name="Table Web 3" w:semiHidden="1" w:unhideWhenUsed="1"/>
     <w:lsdException w:name="Balloon Text" w:semiHidden="1" w:unhideWhenUsed="1"/>
     <w:lsdException w:name="Table Grid" w:uiPriority="39"/>
-    <w:lsdException w:name="Table Theme" w:semiHidden="1" w:unhideWhenUsed="1"/>
     <w:lsdException w:name="Placeholder Text" w:semiHidden="1"/>
     <w:lsdException w:name="No Spacing" w:uiPriority="1" w:qFormat="1"/>
     <w:lsdException w:name="Light Shading" w:uiPriority="60"/>
@@ -499,6 +754,7 @@
     <w:lsdException w:name="Smart Hyperlink" w:semiHidden="1" w:unhideWhenUsed="1"/>
     <w:lsdException w:name="Hashtag" w:semiHidden="1" w:unhideWhenUsed="1"/>
     <w:lsdException w:name="Unresolved Mention" w:semiHidden="1" w:unhideWhenUsed="1"/>
+    <w:lsdException w:name="Smart Link" w:semiHidden="1" w:unhideWhenUsed="1"/>
   </w:latentStyles>
   <w:style w:type="paragraph" w:default="1" w:styleId="Normal">
     <w:name w:val="Normal"/>
@@ -721,6 +977,69 @@
     </w:pPr>
     <w:rPr>
       <w:rFonts w:cstheme="minorHAnsi"/>
+    </w:rPr>
+  </w:style>
+  <w:style w:type="paragraph" w:styleId="PrformatHTML">
+    <w:name w:val="HTML Preformatted"/>
+    <w:basedOn w:val="Normal"/>
+    <w:link w:val="PrformatHTMLCar"/>
+    <w:uiPriority w:val="99"/>
+    <w:semiHidden/>
+    <w:unhideWhenUsed/>
+    <w:rsid w:val="007D3556"/>
+    <w:pPr>
+      <w:tabs>
+        <w:tab w:val="left" w:pos="916"/>
+        <w:tab w:val="left" w:pos="1832"/>
+        <w:tab w:val="left" w:pos="2748"/>
+        <w:tab w:val="left" w:pos="3664"/>
+        <w:tab w:val="left" w:pos="4580"/>
+        <w:tab w:val="left" w:pos="5496"/>
+        <w:tab w:val="left" w:pos="6412"/>
+        <w:tab w:val="left" w:pos="7328"/>
+        <w:tab w:val="left" w:pos="8244"/>
+        <w:tab w:val="left" w:pos="9160"/>
+        <w:tab w:val="left" w:pos="10076"/>
+        <w:tab w:val="left" w:pos="10992"/>
+        <w:tab w:val="left" w:pos="11908"/>
+        <w:tab w:val="left" w:pos="12824"/>
+        <w:tab w:val="left" w:pos="13740"/>
+        <w:tab w:val="left" w:pos="14656"/>
+      </w:tabs>
+      <w:spacing w:after="0" w:line="240" w:lineRule="auto"/>
+    </w:pPr>
+    <w:rPr>
+      <w:rFonts w:ascii="Courier New" w:eastAsia="Times New Roman" w:hAnsi="Courier New" w:cs="Courier New"/>
+      <w:sz w:val="20"/>
+      <w:szCs w:val="20"/>
+      <w:lang w:eastAsia="fr-FR"/>
+    </w:rPr>
+  </w:style>
+  <w:style w:type="character" w:customStyle="1" w:styleId="PrformatHTMLCar">
+    <w:name w:val="Préformaté HTML Car"/>
+    <w:basedOn w:val="Policepardfaut"/>
+    <w:link w:val="PrformatHTML"/>
+    <w:uiPriority w:val="99"/>
+    <w:semiHidden/>
+    <w:rsid w:val="007D3556"/>
+    <w:rPr>
+      <w:rFonts w:ascii="Courier New" w:eastAsia="Times New Roman" w:hAnsi="Courier New" w:cs="Courier New"/>
+      <w:sz w:val="20"/>
+      <w:szCs w:val="20"/>
+      <w:lang w:eastAsia="fr-FR"/>
+    </w:rPr>
+  </w:style>
+  <w:style w:type="character" w:styleId="CodeHTML">
+    <w:name w:val="HTML Code"/>
+    <w:basedOn w:val="Policepardfaut"/>
+    <w:uiPriority w:val="99"/>
+    <w:semiHidden/>
+    <w:unhideWhenUsed/>
+    <w:rsid w:val="007D3556"/>
+    <w:rPr>
+      <w:rFonts w:ascii="Courier New" w:eastAsia="Times New Roman" w:hAnsi="Courier New" w:cs="Courier New"/>
+      <w:sz w:val="20"/>
+      <w:szCs w:val="20"/>
     </w:rPr>
   </w:style>
 </w:styles>

</xml_diff>